<commit_message>
Update 9/20/2023 2:18AM EST
Updates as of 2:18AM EST on 9/20/2023.
</commit_message>
<xml_diff>
--- a/&ILLEGAL TRAITS/20230807 - MCE123 Technology Development - Illegal Traits Prevention Security Systems - v1.0.1.1.docx
+++ b/&ILLEGAL TRAITS/20230807 - MCE123 Technology Development - Illegal Traits Prevention Security Systems - v1.0.1.1.docx
@@ -126,7 +126,7 @@
           <w:sz w:val="52"/>
           <w:szCs w:val="44"/>
         </w:rPr>
-        <w:t xml:space="preserve"> WARRANT</w:t>
+        <w:t xml:space="preserve"> </w:t>
       </w:r>
     </w:p>
     <w:p>
@@ -512,7 +512,6 @@
         </w:rPr>
         <w:t>NEVER BE ALLOWED</w:t>
       </w:r>
-      <w:proofErr w:type="gramStart"/>
       <w:r>
         <w:rPr>
           <w:rFonts w:ascii="Courier New" w:hAnsi="Courier New" w:cs="Courier New"/>
@@ -530,11 +529,7 @@
         <w:t xml:space="preserve"> </w:t>
       </w:r>
       <w:r>
-        <w:t xml:space="preserve">  </w:t>
-      </w:r>
-      <w:proofErr w:type="gramEnd"/>
-      <w:r>
-        <w:t xml:space="preserve">                </w:t>
+        <w:t xml:space="preserve">                  </w:t>
       </w:r>
       <w:r>
         <w:t xml:space="preserve">                                               </w:t>
@@ -603,7 +598,6 @@
         </w:rPr>
         <w:t xml:space="preserve"> </w:t>
       </w:r>
-      <w:proofErr w:type="gramStart"/>
       <w:r>
         <w:rPr>
           <w:b/>
@@ -619,7 +613,6 @@
         </w:rPr>
         <w:t>;</w:t>
       </w:r>
-      <w:proofErr w:type="gramEnd"/>
     </w:p>
     <w:p>
       <w:pPr>
@@ -662,16 +655,7 @@
           <w:bCs/>
           <w:color w:val="FF0000"/>
         </w:rPr>
-        <w:t xml:space="preserve">INFRINGING CHARACTER </w:t>
-      </w:r>
-      <w:proofErr w:type="gramStart"/>
-      <w:r>
-        <w:rPr>
-          <w:b/>
-          <w:bCs/>
-          <w:color w:val="FF0000"/>
-        </w:rPr>
-        <w:t>TRAIT</w:t>
+        <w:t>INFRINGING CHARACTER TRAIT</w:t>
       </w:r>
       <w:r>
         <w:rPr>
@@ -680,7 +664,6 @@
         </w:rPr>
         <w:t>;</w:t>
       </w:r>
-      <w:proofErr w:type="gramEnd"/>
     </w:p>
     <w:p>
       <w:pPr>
@@ -744,7 +727,6 @@
         </w:rPr>
         <w:t xml:space="preserve"> </w:t>
       </w:r>
-      <w:proofErr w:type="gramStart"/>
       <w:r>
         <w:rPr>
           <w:b/>
@@ -761,7 +743,6 @@
         </w:rPr>
         <w:t>;</w:t>
       </w:r>
-      <w:proofErr w:type="gramEnd"/>
     </w:p>
     <w:bookmarkEnd w:id="1"/>
     <w:p>
@@ -2107,7 +2088,6 @@
       </w:rPr>
       <w:t xml:space="preserve"> </w:t>
     </w:r>
-    <w:proofErr w:type="gramStart"/>
     <w:r>
       <w:rPr>
         <w:b/>
@@ -2133,16 +2113,7 @@
         <w:color w:val="000000" w:themeColor="text1"/>
         <w:sz w:val="18"/>
       </w:rPr>
-      <w:t xml:space="preserve">  </w:t>
-    </w:r>
-    <w:proofErr w:type="gramEnd"/>
-    <w:r>
-      <w:rPr>
-        <w:i/>
-        <w:color w:val="000000" w:themeColor="text1"/>
-        <w:sz w:val="18"/>
-      </w:rPr>
-      <w:t xml:space="preserve">    Company </w:t>
+      <w:t xml:space="preserve">      Company </w:t>
     </w:r>
     <w:r>
       <w:rPr>

</xml_diff>